<commit_message>
Listagem de produtos funcionando
</commit_message>
<xml_diff>
--- a/Documentação/Documentacao Projeto Leiloes_Atividade 2 Contnuacao.docx
+++ b/Documentação/Documentacao Projeto Leiloes_Atividade 2 Contnuacao.docx
@@ -17,25 +17,7 @@
           <w:sz w:val="24"/>
           <w:szCs w:val="24"/>
         </w:rPr>
-        <w:t xml:space="preserve">URL </w:t>
-      </w:r>
-      <w:proofErr w:type="spellStart"/>
-      <w:r>
-        <w:rPr>
-          <w:rFonts w:ascii="Arial" w:hAnsi="Arial" w:cs="Arial"/>
-          <w:sz w:val="24"/>
-          <w:szCs w:val="24"/>
-        </w:rPr>
-        <w:t>Git</w:t>
-      </w:r>
-      <w:proofErr w:type="spellEnd"/>
-      <w:r>
-        <w:rPr>
-          <w:rFonts w:ascii="Arial" w:hAnsi="Arial" w:cs="Arial"/>
-          <w:sz w:val="24"/>
-          <w:szCs w:val="24"/>
-        </w:rPr>
-        <w:t xml:space="preserve"> hub:</w:t>
+        <w:t>URL Git hub:</w:t>
       </w:r>
     </w:p>
     <w:p>
@@ -154,61 +136,7 @@
           <w:sz w:val="24"/>
           <w:szCs w:val="24"/>
         </w:rPr>
-        <w:t>Checando as modificações com “</w:t>
-      </w:r>
-      <w:proofErr w:type="spellStart"/>
-      <w:r>
-        <w:rPr>
-          <w:rFonts w:ascii="Arial" w:hAnsi="Arial" w:cs="Arial"/>
-          <w:sz w:val="24"/>
-          <w:szCs w:val="24"/>
-        </w:rPr>
-        <w:t>git</w:t>
-      </w:r>
-      <w:proofErr w:type="spellEnd"/>
-      <w:r>
-        <w:rPr>
-          <w:rFonts w:ascii="Arial" w:hAnsi="Arial" w:cs="Arial"/>
-          <w:sz w:val="24"/>
-          <w:szCs w:val="24"/>
-        </w:rPr>
-        <w:t xml:space="preserve"> status” e preparando os documentos com “</w:t>
-      </w:r>
-      <w:proofErr w:type="spellStart"/>
-      <w:r>
-        <w:rPr>
-          <w:rFonts w:ascii="Arial" w:hAnsi="Arial" w:cs="Arial"/>
-          <w:sz w:val="24"/>
-          <w:szCs w:val="24"/>
-        </w:rPr>
-        <w:t>git</w:t>
-      </w:r>
-      <w:proofErr w:type="spellEnd"/>
-      <w:r>
-        <w:rPr>
-          <w:rFonts w:ascii="Arial" w:hAnsi="Arial" w:cs="Arial"/>
-          <w:sz w:val="24"/>
-          <w:szCs w:val="24"/>
-        </w:rPr>
-        <w:t xml:space="preserve"> </w:t>
-      </w:r>
-      <w:proofErr w:type="spellStart"/>
-      <w:r>
-        <w:rPr>
-          <w:rFonts w:ascii="Arial" w:hAnsi="Arial" w:cs="Arial"/>
-          <w:sz w:val="24"/>
-          <w:szCs w:val="24"/>
-        </w:rPr>
-        <w:t>add</w:t>
-      </w:r>
-      <w:proofErr w:type="spellEnd"/>
-      <w:r>
-        <w:rPr>
-          <w:rFonts w:ascii="Arial" w:hAnsi="Arial" w:cs="Arial"/>
-          <w:sz w:val="24"/>
-          <w:szCs w:val="24"/>
-        </w:rPr>
-        <w:t xml:space="preserve"> .”</w:t>
+        <w:t>Checando as modificações com “git status” e preparando os documentos com “git add .”</w:t>
       </w:r>
     </w:p>
     <w:p>
@@ -281,41 +209,13 @@
         <w:lastRenderedPageBreak/>
         <w:t xml:space="preserve">- </w:t>
       </w:r>
-      <w:proofErr w:type="spellStart"/>
       <w:r>
         <w:rPr>
           <w:rFonts w:ascii="Arial" w:hAnsi="Arial" w:cs="Arial"/>
           <w:sz w:val="24"/>
           <w:szCs w:val="24"/>
         </w:rPr>
-        <w:t>commit</w:t>
-      </w:r>
-      <w:proofErr w:type="spellEnd"/>
-      <w:r>
-        <w:rPr>
-          <w:rFonts w:ascii="Arial" w:hAnsi="Arial" w:cs="Arial"/>
-          <w:sz w:val="24"/>
-          <w:szCs w:val="24"/>
-        </w:rPr>
-        <w:t xml:space="preserve"> para salvar as informações dos passos modificados como “implementação </w:t>
-      </w:r>
-      <w:proofErr w:type="spellStart"/>
-      <w:r>
-        <w:rPr>
-          <w:rFonts w:ascii="Arial" w:hAnsi="Arial" w:cs="Arial"/>
-          <w:sz w:val="24"/>
-          <w:szCs w:val="24"/>
-        </w:rPr>
-        <w:t>Funcao</w:t>
-      </w:r>
-      <w:proofErr w:type="spellEnd"/>
-      <w:r>
-        <w:rPr>
-          <w:rFonts w:ascii="Arial" w:hAnsi="Arial" w:cs="Arial"/>
-          <w:sz w:val="24"/>
-          <w:szCs w:val="24"/>
-        </w:rPr>
-        <w:t xml:space="preserve"> Salvar”:</w:t>
+        <w:t>commit para salvar as informações dos passos modificados como “implementação Funcao Salvar”:</w:t>
       </w:r>
     </w:p>
     <w:p>
@@ -358,6 +258,76 @@
                     <a:xfrm>
                       <a:off x="0" y="0"/>
                       <a:ext cx="6645910" cy="1227455"/>
+                    </a:xfrm>
+                    <a:prstGeom prst="rect">
+                      <a:avLst/>
+                    </a:prstGeom>
+                  </pic:spPr>
+                </pic:pic>
+              </a:graphicData>
+            </a:graphic>
+          </wp:inline>
+        </w:drawing>
+      </w:r>
+    </w:p>
+    <w:p>
+      <w:pPr>
+        <w:spacing w:line="360" w:lineRule="auto"/>
+        <w:rPr>
+          <w:rFonts w:ascii="Arial" w:hAnsi="Arial" w:cs="Arial"/>
+          <w:sz w:val="24"/>
+          <w:szCs w:val="24"/>
+        </w:rPr>
+      </w:pPr>
+      <w:r>
+        <w:rPr>
+          <w:rFonts w:ascii="Arial" w:hAnsi="Arial" w:cs="Arial"/>
+          <w:sz w:val="24"/>
+          <w:szCs w:val="24"/>
+        </w:rPr>
+        <w:t>-Correção do erro SSL, mais um Add . + Commit.</w:t>
+      </w:r>
+    </w:p>
+    <w:p>
+      <w:pPr>
+        <w:spacing w:line="360" w:lineRule="auto"/>
+        <w:rPr>
+          <w:rFonts w:ascii="Arial" w:hAnsi="Arial" w:cs="Arial"/>
+          <w:sz w:val="24"/>
+          <w:szCs w:val="24"/>
+        </w:rPr>
+      </w:pPr>
+      <w:r>
+        <w:rPr>
+          <w:rFonts w:ascii="Arial" w:hAnsi="Arial" w:cs="Arial"/>
+          <w:sz w:val="24"/>
+          <w:szCs w:val="24"/>
+        </w:rPr>
+        <w:drawing>
+          <wp:inline distT="0" distB="0" distL="0" distR="0" wp14:anchorId="1FE360C0" wp14:editId="16F0E2B2">
+            <wp:extent cx="6645910" cy="3109595"/>
+            <wp:effectExtent l="0" t="0" r="2540" b="0"/>
+            <wp:docPr id="1779464051" name="Imagem 1"/>
+            <wp:cNvGraphicFramePr>
+              <a:graphicFrameLocks xmlns:a="http://schemas.openxmlformats.org/drawingml/2006/main" noChangeAspect="1"/>
+            </wp:cNvGraphicFramePr>
+            <a:graphic xmlns:a="http://schemas.openxmlformats.org/drawingml/2006/main">
+              <a:graphicData uri="http://schemas.openxmlformats.org/drawingml/2006/picture">
+                <pic:pic xmlns:pic="http://schemas.openxmlformats.org/drawingml/2006/picture">
+                  <pic:nvPicPr>
+                    <pic:cNvPr id="1779464051" name=""/>
+                    <pic:cNvPicPr/>
+                  </pic:nvPicPr>
+                  <pic:blipFill>
+                    <a:blip r:embed="rId9"/>
+                    <a:stretch>
+                      <a:fillRect/>
+                    </a:stretch>
+                  </pic:blipFill>
+                  <pic:spPr>
+                    <a:xfrm>
+                      <a:off x="0" y="0"/>
+                      <a:ext cx="6645910" cy="3109595"/>
                     </a:xfrm>
                     <a:prstGeom prst="rect">
                       <a:avLst/>

</xml_diff>